<commit_message>
checking in new diagrams
</commit_message>
<xml_diff>
--- a/Course_Material/Electronics/101/Detailed_List_v0.14.docx
+++ b/Course_Material/Electronics/101/Detailed_List_v0.14.docx
@@ -17,7 +17,6 @@
           <w:lang w:eastAsia="en-US"/>
         </w:rPr>
       </w:pPr>
-      <w:bookmarkStart w:id="0" w:name="_GoBack"/>
       <w:r>
         <w:rPr>
           <w:rFonts w:ascii="Calibri" w:eastAsia="Times New Roman" w:hAnsi="Calibri" w:cs="Calibri"/>
@@ -1870,6 +1869,32 @@
           <w:szCs w:val="22"/>
           <w:lang w:eastAsia="en-US"/>
         </w:rPr>
+        <w:t>LED, Resistor + Resistor (Series)</w:t>
+      </w:r>
+    </w:p>
+    <w:p>
+      <w:pPr>
+        <w:numPr>
+          <w:ilvl w:val="2"/>
+          <w:numId w:val="1"/>
+        </w:numPr>
+        <w:spacing w:before="100" w:beforeAutospacing="1" w:after="100" w:afterAutospacing="1"/>
+        <w:rPr>
+          <w:rFonts w:ascii="Calibri" w:eastAsia="Times New Roman" w:hAnsi="Calibri" w:cs="Calibri"/>
+          <w:color w:val="1F497D"/>
+          <w:sz w:val="28"/>
+          <w:szCs w:val="22"/>
+          <w:lang w:eastAsia="en-US"/>
+        </w:rPr>
+      </w:pPr>
+      <w:r>
+        <w:rPr>
+          <w:rFonts w:ascii="Calibri" w:eastAsia="Times New Roman" w:hAnsi="Calibri" w:cs="Calibri"/>
+          <w:color w:val="1F497D"/>
+          <w:sz w:val="28"/>
+          <w:szCs w:val="22"/>
+          <w:lang w:eastAsia="en-US"/>
+        </w:rPr>
         <w:t>LED, Resistor, Transistor</w:t>
       </w:r>
     </w:p>
@@ -1948,6 +1973,54 @@
           <w:szCs w:val="22"/>
           <w:lang w:eastAsia="en-US"/>
         </w:rPr>
+        <w:t>LED, Resistor + Resistor</w:t>
+      </w:r>
+      <w:r>
+        <w:rPr>
+          <w:rFonts w:ascii="Calibri" w:eastAsia="Times New Roman" w:hAnsi="Calibri" w:cs="Calibri"/>
+          <w:color w:val="1F497D"/>
+          <w:sz w:val="28"/>
+          <w:szCs w:val="22"/>
+          <w:lang w:eastAsia="en-US"/>
+        </w:rPr>
+        <w:t xml:space="preserve"> (Parallel</w:t>
+      </w:r>
+      <w:bookmarkStart w:id="0" w:name="_GoBack"/>
+      <w:bookmarkEnd w:id="0"/>
+      <w:r>
+        <w:rPr>
+          <w:rFonts w:ascii="Calibri" w:eastAsia="Times New Roman" w:hAnsi="Calibri" w:cs="Calibri"/>
+          <w:color w:val="1F497D"/>
+          <w:sz w:val="28"/>
+          <w:szCs w:val="22"/>
+          <w:lang w:eastAsia="en-US"/>
+        </w:rPr>
+        <w:t>)</w:t>
+      </w:r>
+    </w:p>
+    <w:p>
+      <w:pPr>
+        <w:numPr>
+          <w:ilvl w:val="2"/>
+          <w:numId w:val="1"/>
+        </w:numPr>
+        <w:spacing w:before="100" w:beforeAutospacing="1" w:after="100" w:afterAutospacing="1"/>
+        <w:rPr>
+          <w:rFonts w:ascii="Calibri" w:eastAsia="Times New Roman" w:hAnsi="Calibri" w:cs="Calibri"/>
+          <w:color w:val="1F497D"/>
+          <w:sz w:val="28"/>
+          <w:szCs w:val="22"/>
+          <w:lang w:eastAsia="en-US"/>
+        </w:rPr>
+      </w:pPr>
+      <w:r>
+        <w:rPr>
+          <w:rFonts w:ascii="Calibri" w:eastAsia="Times New Roman" w:hAnsi="Calibri" w:cs="Calibri"/>
+          <w:color w:val="1F497D"/>
+          <w:sz w:val="28"/>
+          <w:szCs w:val="22"/>
+          <w:lang w:eastAsia="en-US"/>
+        </w:rPr>
         <w:t>LED, Resistor, Transistor</w:t>
       </w:r>
     </w:p>
@@ -2840,6 +2913,7 @@
           <w:szCs w:val="22"/>
           <w:lang w:eastAsia="en-US"/>
         </w:rPr>
+        <w:lastRenderedPageBreak/>
         <w:t>Measuring temperature using the DHT11</w:t>
       </w:r>
     </w:p>
@@ -2892,7 +2966,6 @@
           <w:szCs w:val="22"/>
           <w:lang w:eastAsia="en-US"/>
         </w:rPr>
-        <w:lastRenderedPageBreak/>
         <w:t>Making a pedestrian crossing</w:t>
       </w:r>
     </w:p>
@@ -2922,7 +2995,6 @@
         <w:t>Making a random dice</w:t>
       </w:r>
     </w:p>
-    <w:bookmarkEnd w:id="0"/>
     <w:p/>
     <w:sectPr>
       <w:pgSz w:w="11906" w:h="16838"/>
@@ -2940,7 +3012,7 @@
     <w:nsid w:val="441E0564"/>
     <w:multiLevelType w:val="hybridMultilevel"/>
     <w:tmpl w:val="0C09000F"/>
-    <w:lvl w:ilvl="0">
+    <w:lvl w:ilvl="0" w:tplc="8D2EBCEE">
       <w:start w:val="1"/>
       <w:numFmt w:val="decimal"/>
       <w:lvlText w:val="%1."/>
@@ -2953,7 +3025,7 @@
         <w:sz w:val="20"/>
       </w:rPr>
     </w:lvl>
-    <w:lvl w:ilvl="1">
+    <w:lvl w:ilvl="1" w:tplc="951E057A">
       <w:start w:val="1"/>
       <w:numFmt w:val="lowerLetter"/>
       <w:lvlText w:val="%2."/>
@@ -2966,7 +3038,7 @@
         <w:sz w:val="20"/>
       </w:rPr>
     </w:lvl>
-    <w:lvl w:ilvl="2">
+    <w:lvl w:ilvl="2" w:tplc="6666BAFC">
       <w:start w:val="1"/>
       <w:numFmt w:val="lowerRoman"/>
       <w:lvlText w:val="%3."/>
@@ -2979,7 +3051,7 @@
         <w:sz w:val="20"/>
       </w:rPr>
     </w:lvl>
-    <w:lvl w:ilvl="3" w:tentative="1">
+    <w:lvl w:ilvl="3" w:tplc="D2F6D338" w:tentative="1">
       <w:start w:val="1"/>
       <w:numFmt w:val="decimal"/>
       <w:lvlText w:val="%4."/>
@@ -2992,7 +3064,7 @@
         <w:sz w:val="20"/>
       </w:rPr>
     </w:lvl>
-    <w:lvl w:ilvl="4" w:tentative="1">
+    <w:lvl w:ilvl="4" w:tplc="8A9CF380" w:tentative="1">
       <w:start w:val="1"/>
       <w:numFmt w:val="lowerLetter"/>
       <w:lvlText w:val="%5."/>
@@ -3005,7 +3077,7 @@
         <w:sz w:val="20"/>
       </w:rPr>
     </w:lvl>
-    <w:lvl w:ilvl="5" w:tentative="1">
+    <w:lvl w:ilvl="5" w:tplc="F60E1724" w:tentative="1">
       <w:start w:val="1"/>
       <w:numFmt w:val="lowerRoman"/>
       <w:lvlText w:val="%6."/>
@@ -3018,7 +3090,7 @@
         <w:sz w:val="20"/>
       </w:rPr>
     </w:lvl>
-    <w:lvl w:ilvl="6" w:tentative="1">
+    <w:lvl w:ilvl="6" w:tplc="38D81F96" w:tentative="1">
       <w:start w:val="1"/>
       <w:numFmt w:val="decimal"/>
       <w:lvlText w:val="%7."/>
@@ -3031,7 +3103,7 @@
         <w:sz w:val="20"/>
       </w:rPr>
     </w:lvl>
-    <w:lvl w:ilvl="7" w:tentative="1">
+    <w:lvl w:ilvl="7" w:tplc="1D92C9E0" w:tentative="1">
       <w:start w:val="1"/>
       <w:numFmt w:val="lowerLetter"/>
       <w:lvlText w:val="%8."/>
@@ -3044,7 +3116,7 @@
         <w:sz w:val="20"/>
       </w:rPr>
     </w:lvl>
-    <w:lvl w:ilvl="8" w:tentative="1">
+    <w:lvl w:ilvl="8" w:tplc="4B241D08" w:tentative="1">
       <w:start w:val="1"/>
       <w:numFmt w:val="lowerRoman"/>
       <w:lvlText w:val="%9."/>

</xml_diff>